<commit_message>
adding notebook links to act 5 documentation
</commit_message>
<xml_diff>
--- a/Aprendizaje_Automatico/Actividad-5/Actividad 5 - Ruben Alejandro Deambrossi.docx
+++ b/Aprendizaje_Automatico/Actividad-5/Actividad 5 - Ruben Alejandro Deambrossi.docx
@@ -623,6 +623,15 @@
         </w:rPr>
         <w:t xml:space="preserve">Notebook Link: </w:t>
       </w:r>
+      <w:hyperlink r:id="rId7" w:history="1">
+        <w:r>
+          <w:rPr>
+            <w:rStyle w:val="Hyperlink"/>
+            <w:rFonts w:ascii="Arial" w:hAnsi="Arial" w:cs="Arial"/>
+          </w:rPr>
+          <w:t>Act-5.1</w:t>
+        </w:r>
+      </w:hyperlink>
     </w:p>
     <w:p>
       <w:pPr>
@@ -660,14 +669,26 @@
         <w:jc w:val="both"/>
         <w:rPr>
           <w:rFonts w:ascii="Arial" w:hAnsi="Arial" w:cs="Arial"/>
+          <w:lang w:val="en-US"/>
         </w:rPr>
       </w:pPr>
       <w:r>
         <w:rPr>
           <w:rFonts w:ascii="Arial" w:hAnsi="Arial" w:cs="Arial"/>
+          <w:lang w:val="en-US"/>
         </w:rPr>
         <w:t xml:space="preserve">Notebook Link: </w:t>
       </w:r>
+      <w:hyperlink r:id="rId8" w:history="1">
+        <w:r>
+          <w:rPr>
+            <w:rStyle w:val="Hyperlink"/>
+            <w:rFonts w:ascii="Arial" w:hAnsi="Arial" w:cs="Arial"/>
+            <w:lang w:val="en-US"/>
+          </w:rPr>
+          <w:t>Act-5.2</w:t>
+        </w:r>
+      </w:hyperlink>
     </w:p>
     <w:p>
       <w:pPr>
@@ -675,6 +696,7 @@
         <w:jc w:val="both"/>
         <w:rPr>
           <w:rFonts w:ascii="Arial" w:hAnsi="Arial" w:cs="Arial"/>
+          <w:lang w:val="en-US"/>
         </w:rPr>
       </w:pPr>
     </w:p>
@@ -713,6 +735,15 @@
         </w:rPr>
         <w:t xml:space="preserve">Notebook Link: </w:t>
       </w:r>
+      <w:hyperlink r:id="rId9" w:history="1">
+        <w:r>
+          <w:rPr>
+            <w:rStyle w:val="Hyperlink"/>
+            <w:rFonts w:ascii="Arial" w:hAnsi="Arial" w:cs="Arial"/>
+          </w:rPr>
+          <w:t>Act-5.3</w:t>
+        </w:r>
+      </w:hyperlink>
     </w:p>
     <w:p>
       <w:pPr>
@@ -724,12 +755,12 @@
       </w:pPr>
     </w:p>
     <w:sectPr>
-      <w:headerReference w:type="even" r:id="rId7"/>
-      <w:headerReference w:type="default" r:id="rId8"/>
-      <w:footerReference w:type="even" r:id="rId9"/>
-      <w:footerReference w:type="default" r:id="rId10"/>
-      <w:headerReference w:type="first" r:id="rId11"/>
-      <w:footerReference w:type="first" r:id="rId12"/>
+      <w:headerReference w:type="even" r:id="rId10"/>
+      <w:headerReference w:type="default" r:id="rId11"/>
+      <w:footerReference w:type="even" r:id="rId12"/>
+      <w:footerReference w:type="default" r:id="rId13"/>
+      <w:headerReference w:type="first" r:id="rId14"/>
+      <w:footerReference w:type="first" r:id="rId15"/>
       <w:pgSz w:w="11906" w:h="16838"/>
       <w:pgMar w:top="1417" w:right="1701" w:bottom="1417" w:left="1701" w:header="708" w:footer="708" w:gutter="0"/>
       <w:cols w:space="708"/>

</xml_diff>